<commit_message>
zip to submit added
</commit_message>
<xml_diff>
--- a/Parte III/Report.docx
+++ b/Parte III/Report.docx
@@ -1,6 +1,6 @@
 
 <file path=word/document.xml><?xml version="1.0" encoding="utf-8"?>
-<w:document xmlns:wpc="http://schemas.microsoft.com/office/word/2010/wordprocessingCanvas" xmlns:cx="http://schemas.microsoft.com/office/drawing/2014/chartex" xmlns:cx1="http://schemas.microsoft.com/office/drawing/2015/9/8/chartex" xmlns:cx2="http://schemas.microsoft.com/office/drawing/2015/10/21/chartex" xmlns:cx3="http://schemas.microsoft.com/office/drawing/2016/5/9/chartex" xmlns:cx4="http://schemas.microsoft.com/office/drawing/2016/5/10/chartex" xmlns:cx5="http://schemas.microsoft.com/office/drawing/2016/5/11/chartex" xmlns:cx6="http://schemas.microsoft.com/office/drawing/2016/5/12/chartex" xmlns:cx7="http://schemas.microsoft.com/office/drawing/2016/5/13/chartex" xmlns:cx8="http://schemas.microsoft.com/office/drawing/2016/5/14/chartex" xmlns:mc="http://schemas.openxmlformats.org/markup-compatibility/2006" xmlns:aink="http://schemas.microsoft.com/office/drawing/2016/ink" xmlns:am3d="http://schemas.microsoft.com/office/drawing/2017/model3d" xmlns:o="urn:schemas-microsoft-com:office:office" xmlns:r="http://schemas.openxmlformats.org/officeDocument/2006/relationships" xmlns:m="http://schemas.openxmlformats.org/officeDocument/2006/math" xmlns:v="urn:schemas-microsoft-com:vml" xmlns:wp14="http://schemas.microsoft.com/office/word/2010/wordprocessingDrawing" xmlns:wp="http://schemas.openxmlformats.org/drawingml/2006/wordprocessingDrawing" xmlns:w10="urn:schemas-microsoft-com:office:word" xmlns:w="http://schemas.openxmlformats.org/wordprocessingml/2006/main" xmlns:w14="http://schemas.microsoft.com/office/word/2010/wordml" xmlns:w15="http://schemas.microsoft.com/office/word/2012/wordml" xmlns:w16cid="http://schemas.microsoft.com/office/word/2016/wordml/cid" xmlns:w16se="http://schemas.microsoft.com/office/word/2015/wordml/symex" xmlns:wpg="http://schemas.microsoft.com/office/word/2010/wordprocessingGroup" xmlns:wpi="http://schemas.microsoft.com/office/word/2010/wordprocessingInk" xmlns:wne="http://schemas.microsoft.com/office/word/2006/wordml" xmlns:wps="http://schemas.microsoft.com/office/word/2010/wordprocessingShape" mc:Ignorable="w14 w15 w16se w16cid wp14">
+<w:document xmlns:wpc="http://schemas.microsoft.com/office/word/2010/wordprocessingCanvas" xmlns:mo="http://schemas.microsoft.com/office/mac/office/2008/main" xmlns:mc="http://schemas.openxmlformats.org/markup-compatibility/2006" xmlns:mv="urn:schemas-microsoft-com:mac:vml" xmlns:o="urn:schemas-microsoft-com:office:office" xmlns:r="http://schemas.openxmlformats.org/officeDocument/2006/relationships" xmlns:m="http://schemas.openxmlformats.org/officeDocument/2006/math" xmlns:v="urn:schemas-microsoft-com:vml" xmlns:wp14="http://schemas.microsoft.com/office/word/2010/wordprocessingDrawing" xmlns:wp="http://schemas.openxmlformats.org/drawingml/2006/wordprocessingDrawing" xmlns:w10="urn:schemas-microsoft-com:office:word" xmlns:w="http://schemas.openxmlformats.org/wordprocessingml/2006/main" xmlns:w14="http://schemas.microsoft.com/office/word/2010/wordml" xmlns:w15="http://schemas.microsoft.com/office/word/2012/wordml" xmlns:wpg="http://schemas.microsoft.com/office/word/2010/wordprocessingGroup" xmlns:wpi="http://schemas.microsoft.com/office/word/2010/wordprocessingInk" xmlns:wne="http://schemas.microsoft.com/office/word/2006/wordml" xmlns:wps="http://schemas.microsoft.com/office/word/2010/wordprocessingShape" mc:Ignorable="w14 w15 wp14">
   <w:body>
     <w:p>
       <w:r>
@@ -158,7 +158,7 @@
               </wp:anchor>
             </w:drawing>
           </mc:Choice>
-          <mc:Fallback>
+          <mc:Fallback xmlns:w16se="http://schemas.microsoft.com/office/word/2015/wordml/symex" xmlns:w16cid="http://schemas.microsoft.com/office/word/2016/wordml/cid" xmlns:am3d="http://schemas.microsoft.com/office/drawing/2017/model3d" xmlns:aink="http://schemas.microsoft.com/office/drawing/2016/ink" xmlns:cx8="http://schemas.microsoft.com/office/drawing/2016/5/14/chartex" xmlns:cx7="http://schemas.microsoft.com/office/drawing/2016/5/13/chartex" xmlns:cx6="http://schemas.microsoft.com/office/drawing/2016/5/12/chartex" xmlns:cx5="http://schemas.microsoft.com/office/drawing/2016/5/11/chartex" xmlns:cx4="http://schemas.microsoft.com/office/drawing/2016/5/10/chartex" xmlns:cx3="http://schemas.microsoft.com/office/drawing/2016/5/9/chartex" xmlns:cx2="http://schemas.microsoft.com/office/drawing/2015/10/21/chartex" xmlns:cx1="http://schemas.microsoft.com/office/drawing/2015/9/8/chartex" xmlns:cx="http://schemas.microsoft.com/office/drawing/2014/chartex">
             <w:pict>
               <v:shapetype w14:anchorId="4ECB12E4" id="_x0000_t202" coordsize="21600,21600" o:spt="202" path="m,l,21600r21600,l21600,xe">
                 <v:stroke joinstyle="miter"/>
@@ -482,7 +482,7 @@
               </wp:anchor>
             </w:drawing>
           </mc:Choice>
-          <mc:Fallback>
+          <mc:Fallback xmlns:w16se="http://schemas.microsoft.com/office/word/2015/wordml/symex" xmlns:w16cid="http://schemas.microsoft.com/office/word/2016/wordml/cid" xmlns:am3d="http://schemas.microsoft.com/office/drawing/2017/model3d" xmlns:aink="http://schemas.microsoft.com/office/drawing/2016/ink" xmlns:cx8="http://schemas.microsoft.com/office/drawing/2016/5/14/chartex" xmlns:cx7="http://schemas.microsoft.com/office/drawing/2016/5/13/chartex" xmlns:cx6="http://schemas.microsoft.com/office/drawing/2016/5/12/chartex" xmlns:cx5="http://schemas.microsoft.com/office/drawing/2016/5/11/chartex" xmlns:cx4="http://schemas.microsoft.com/office/drawing/2016/5/10/chartex" xmlns:cx3="http://schemas.microsoft.com/office/drawing/2016/5/9/chartex" xmlns:cx2="http://schemas.microsoft.com/office/drawing/2015/10/21/chartex" xmlns:cx1="http://schemas.microsoft.com/office/drawing/2015/9/8/chartex" xmlns:cx="http://schemas.microsoft.com/office/drawing/2014/chartex">
             <w:pict>
               <v:roundrect w14:anchorId="2E76DD52" id="Rounded Rectangle 9" o:spid="_x0000_s1027" style="position:absolute;margin-left:12.75pt;margin-top:22.5pt;width:426.1pt;height:101.9pt;z-index:251661312;visibility:visible;mso-wrap-style:square;mso-width-percent:0;mso-height-percent:0;mso-wrap-distance-left:9pt;mso-wrap-distance-top:0;mso-wrap-distance-right:9pt;mso-wrap-distance-bottom:0;mso-position-horizontal:absolute;mso-position-horizontal-relative:text;mso-position-vertical:absolute;mso-position-vertical-relative:text;mso-width-percent:0;mso-height-percent:0;mso-width-relative:margin;mso-height-relative:margin;v-text-anchor:middle" arcsize="10923f" o:gfxdata="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" fillcolor="#4472c4 [3204]" strokecolor="white [3201]" strokeweight="1.5pt">
                 <v:stroke joinstyle="miter"/>
@@ -757,7 +757,7 @@
               </wp:anchor>
             </w:drawing>
           </mc:Choice>
-          <mc:Fallback>
+          <mc:Fallback xmlns:w16se="http://schemas.microsoft.com/office/word/2015/wordml/symex" xmlns:w16cid="http://schemas.microsoft.com/office/word/2016/wordml/cid" xmlns:am3d="http://schemas.microsoft.com/office/drawing/2017/model3d" xmlns:aink="http://schemas.microsoft.com/office/drawing/2016/ink" xmlns:cx8="http://schemas.microsoft.com/office/drawing/2016/5/14/chartex" xmlns:cx7="http://schemas.microsoft.com/office/drawing/2016/5/13/chartex" xmlns:cx6="http://schemas.microsoft.com/office/drawing/2016/5/12/chartex" xmlns:cx5="http://schemas.microsoft.com/office/drawing/2016/5/11/chartex" xmlns:cx4="http://schemas.microsoft.com/office/drawing/2016/5/10/chartex" xmlns:cx3="http://schemas.microsoft.com/office/drawing/2016/5/9/chartex" xmlns:cx2="http://schemas.microsoft.com/office/drawing/2015/10/21/chartex" xmlns:cx1="http://schemas.microsoft.com/office/drawing/2015/9/8/chartex" xmlns:cx="http://schemas.microsoft.com/office/drawing/2014/chartex">
             <w:pict>
               <v:roundrect w14:anchorId="49DBFD5D" id="Rounded Rectangle 6" o:spid="_x0000_s1028" style="position:absolute;margin-left:73.2pt;margin-top:4.55pt;width:317.8pt;height:90.2pt;z-index:251660288;visibility:visible;mso-wrap-style:square;mso-width-percent:0;mso-height-percent:0;mso-wrap-distance-left:9pt;mso-wrap-distance-top:0;mso-wrap-distance-right:9pt;mso-wrap-distance-bottom:0;mso-position-horizontal:absolute;mso-position-horizontal-relative:text;mso-position-vertical:absolute;mso-position-vertical-relative:text;mso-width-percent:0;mso-height-percent:0;mso-width-relative:margin;mso-height-relative:margin;v-text-anchor:middle" arcsize="10923f" o:gfxdata="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" fillcolor="#4472c4 [3204]" strokecolor="white [3201]" strokeweight="1.5pt">
                 <v:stroke joinstyle="miter"/>
@@ -2401,7 +2401,7 @@
               </wp:anchor>
             </w:drawing>
           </mc:Choice>
-          <mc:Fallback>
+          <mc:Fallback xmlns:w16se="http://schemas.microsoft.com/office/word/2015/wordml/symex" xmlns:w16cid="http://schemas.microsoft.com/office/word/2016/wordml/cid" xmlns:am3d="http://schemas.microsoft.com/office/drawing/2017/model3d" xmlns:aink="http://schemas.microsoft.com/office/drawing/2016/ink" xmlns:cx8="http://schemas.microsoft.com/office/drawing/2016/5/14/chartex" xmlns:cx7="http://schemas.microsoft.com/office/drawing/2016/5/13/chartex" xmlns:cx6="http://schemas.microsoft.com/office/drawing/2016/5/12/chartex" xmlns:cx5="http://schemas.microsoft.com/office/drawing/2016/5/11/chartex" xmlns:cx4="http://schemas.microsoft.com/office/drawing/2016/5/10/chartex" xmlns:cx3="http://schemas.microsoft.com/office/drawing/2016/5/9/chartex" xmlns:cx2="http://schemas.microsoft.com/office/drawing/2015/10/21/chartex" xmlns:cx1="http://schemas.microsoft.com/office/drawing/2015/9/8/chartex" xmlns:cx="http://schemas.microsoft.com/office/drawing/2014/chartex">
             <w:pict>
               <v:shape w14:anchorId="47756CEE" id="Text Box 5" o:spid="_x0000_s1029" type="#_x0000_t202" style="position:absolute;margin-left:0;margin-top:10pt;width:179.95pt;height:16.15pt;z-index:251665408;visibility:visible;mso-wrap-style:square;mso-width-percent:0;mso-height-percent:0;mso-wrap-distance-left:9pt;mso-wrap-distance-top:0;mso-wrap-distance-right:9pt;mso-wrap-distance-bottom:0;mso-position-horizontal:center;mso-position-horizontal-relative:margin;mso-position-vertical:absolute;mso-position-vertical-relative:text;mso-width-percent:0;mso-height-percent:0;mso-width-relative:margin;mso-height-relative:margin;v-text-anchor:top" o:gfxdata="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" stroked="f">
                 <v:textbox inset="0,0,0,0">
@@ -3228,7 +3228,7 @@
               </wp:anchor>
             </w:drawing>
           </mc:Choice>
-          <mc:Fallback>
+          <mc:Fallback xmlns:w16se="http://schemas.microsoft.com/office/word/2015/wordml/symex" xmlns:w16cid="http://schemas.microsoft.com/office/word/2016/wordml/cid" xmlns:am3d="http://schemas.microsoft.com/office/drawing/2017/model3d" xmlns:aink="http://schemas.microsoft.com/office/drawing/2016/ink" xmlns:cx8="http://schemas.microsoft.com/office/drawing/2016/5/14/chartex" xmlns:cx7="http://schemas.microsoft.com/office/drawing/2016/5/13/chartex" xmlns:cx6="http://schemas.microsoft.com/office/drawing/2016/5/12/chartex" xmlns:cx5="http://schemas.microsoft.com/office/drawing/2016/5/11/chartex" xmlns:cx4="http://schemas.microsoft.com/office/drawing/2016/5/10/chartex" xmlns:cx3="http://schemas.microsoft.com/office/drawing/2016/5/9/chartex" xmlns:cx2="http://schemas.microsoft.com/office/drawing/2015/10/21/chartex" xmlns:cx1="http://schemas.microsoft.com/office/drawing/2015/9/8/chartex" xmlns:cx="http://schemas.microsoft.com/office/drawing/2014/chartex">
             <w:pict>
               <v:shape w14:anchorId="28D3F900" id="Text Box 10" o:spid="_x0000_s1030" type="#_x0000_t202" style="position:absolute;left:0;text-align:left;margin-left:103.1pt;margin-top:98.9pt;width:244.45pt;height:16.25pt;z-index:251668480;visibility:visible;mso-wrap-style:square;mso-height-percent:0;mso-wrap-distance-left:9pt;mso-wrap-distance-top:0;mso-wrap-distance-right:9pt;mso-wrap-distance-bottom:0;mso-position-horizontal:absolute;mso-position-horizontal-relative:text;mso-position-vertical:absolute;mso-position-vertical-relative:text;mso-height-percent:0;mso-height-relative:margin;v-text-anchor:top" o:gfxdata="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" stroked="f">
                 <v:textbox inset="0,0,0,0">
@@ -6042,7 +6042,7 @@
               </wp:anchor>
             </w:drawing>
           </mc:Choice>
-          <mc:Fallback>
+          <mc:Fallback xmlns:w16se="http://schemas.microsoft.com/office/word/2015/wordml/symex" xmlns:w16cid="http://schemas.microsoft.com/office/word/2016/wordml/cid" xmlns:am3d="http://schemas.microsoft.com/office/drawing/2017/model3d" xmlns:aink="http://schemas.microsoft.com/office/drawing/2016/ink" xmlns:cx8="http://schemas.microsoft.com/office/drawing/2016/5/14/chartex" xmlns:cx7="http://schemas.microsoft.com/office/drawing/2016/5/13/chartex" xmlns:cx6="http://schemas.microsoft.com/office/drawing/2016/5/12/chartex" xmlns:cx5="http://schemas.microsoft.com/office/drawing/2016/5/11/chartex" xmlns:cx4="http://schemas.microsoft.com/office/drawing/2016/5/10/chartex" xmlns:cx3="http://schemas.microsoft.com/office/drawing/2016/5/9/chartex" xmlns:cx2="http://schemas.microsoft.com/office/drawing/2015/10/21/chartex" xmlns:cx1="http://schemas.microsoft.com/office/drawing/2015/9/8/chartex" xmlns:cx="http://schemas.microsoft.com/office/drawing/2014/chartex">
             <w:pict>
               <v:shape w14:anchorId="4ED68F57" id="Text Box 12" o:spid="_x0000_s1031" type="#_x0000_t202" style="position:absolute;left:0;text-align:left;margin-left:103.3pt;margin-top:2.7pt;width:227.7pt;height:12.1pt;z-index:251671552;visibility:visible;mso-wrap-style:square;mso-height-percent:0;mso-wrap-distance-left:9pt;mso-wrap-distance-top:0;mso-wrap-distance-right:9pt;mso-wrap-distance-bottom:0;mso-position-horizontal:absolute;mso-position-horizontal-relative:margin;mso-position-vertical:absolute;mso-position-vertical-relative:text;mso-height-percent:0;mso-height-relative:margin;v-text-anchor:top" o:gfxdata="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" stroked="f">
                 <v:textbox inset="0,0,0,0">
@@ -6114,29 +6114,42 @@
           <w:color w:val="000000" w:themeColor="text1"/>
           <w:sz w:val="20"/>
         </w:rPr>
-        <w:t>T</w:t>
+        <w:t>In order to</w:t>
       </w:r>
       <w:r>
         <w:rPr>
           <w:color w:val="000000" w:themeColor="text1"/>
           <w:sz w:val="20"/>
         </w:rPr>
-        <w:t xml:space="preserve">o register a new patient, as well as making another search </w:t>
+        <w:t xml:space="preserve"> register a new patient</w:t>
       </w:r>
       <w:r>
         <w:rPr>
           <w:color w:val="000000" w:themeColor="text1"/>
           <w:sz w:val="20"/>
-          <w:highlight w:val="yellow"/>
-        </w:rPr>
-        <w:t>pressing the link to return to the previous page</w:t>
+        </w:rPr>
+        <w:t>, the user has to press the button Register New Patient.</w:t>
       </w:r>
       <w:r>
         <w:rPr>
           <w:color w:val="000000" w:themeColor="text1"/>
           <w:sz w:val="20"/>
         </w:rPr>
-        <w:t xml:space="preserve">. </w:t>
+        <w:t xml:space="preserve"> </w:t>
+      </w:r>
+      <w:r>
+        <w:rPr>
+          <w:color w:val="000000" w:themeColor="text1"/>
+          <w:sz w:val="20"/>
+        </w:rPr>
+        <w:t>Otherwise, t</w:t>
+      </w:r>
+      <w:r>
+        <w:rPr>
+          <w:color w:val="000000" w:themeColor="text1"/>
+          <w:sz w:val="20"/>
+        </w:rPr>
+        <w:t>o make another search, the user can press the link to return to the previous page.</w:t>
       </w:r>
     </w:p>
     <w:p>
@@ -6756,7 +6769,7 @@
               </wp:anchor>
             </w:drawing>
           </mc:Choice>
-          <mc:Fallback>
+          <mc:Fallback xmlns:w16se="http://schemas.microsoft.com/office/word/2015/wordml/symex" xmlns:w16cid="http://schemas.microsoft.com/office/word/2016/wordml/cid" xmlns:am3d="http://schemas.microsoft.com/office/drawing/2017/model3d" xmlns:aink="http://schemas.microsoft.com/office/drawing/2016/ink" xmlns:cx8="http://schemas.microsoft.com/office/drawing/2016/5/14/chartex" xmlns:cx7="http://schemas.microsoft.com/office/drawing/2016/5/13/chartex" xmlns:cx6="http://schemas.microsoft.com/office/drawing/2016/5/12/chartex" xmlns:cx5="http://schemas.microsoft.com/office/drawing/2016/5/11/chartex" xmlns:cx4="http://schemas.microsoft.com/office/drawing/2016/5/10/chartex" xmlns:cx3="http://schemas.microsoft.com/office/drawing/2016/5/9/chartex" xmlns:cx2="http://schemas.microsoft.com/office/drawing/2015/10/21/chartex" xmlns:cx1="http://schemas.microsoft.com/office/drawing/2015/9/8/chartex" xmlns:cx="http://schemas.microsoft.com/office/drawing/2014/chartex">
             <w:pict>
               <v:shape w14:anchorId="10A86541" id="Text Box 15" o:spid="_x0000_s1032" type="#_x0000_t202" style="position:absolute;left:0;text-align:left;margin-left:0;margin-top:115.4pt;width:272.75pt;height:10.4pt;z-index:251674624;visibility:visible;mso-wrap-style:square;mso-height-percent:0;mso-wrap-distance-left:9pt;mso-wrap-distance-top:0;mso-wrap-distance-right:9pt;mso-wrap-distance-bottom:0;mso-position-horizontal:center;mso-position-horizontal-relative:margin;mso-position-vertical:absolute;mso-position-vertical-relative:text;mso-height-percent:0;mso-height-relative:margin;v-text-anchor:top" o:gfxdata="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" stroked="f">
                 <v:textbox inset="0,0,0,0">
@@ -9243,7 +9256,7 @@
               </wp:anchor>
             </w:drawing>
           </mc:Choice>
-          <mc:Fallback>
+          <mc:Fallback xmlns:w16se="http://schemas.microsoft.com/office/word/2015/wordml/symex" xmlns:w16cid="http://schemas.microsoft.com/office/word/2016/wordml/cid" xmlns:am3d="http://schemas.microsoft.com/office/drawing/2017/model3d" xmlns:aink="http://schemas.microsoft.com/office/drawing/2016/ink" xmlns:cx8="http://schemas.microsoft.com/office/drawing/2016/5/14/chartex" xmlns:cx7="http://schemas.microsoft.com/office/drawing/2016/5/13/chartex" xmlns:cx6="http://schemas.microsoft.com/office/drawing/2016/5/12/chartex" xmlns:cx5="http://schemas.microsoft.com/office/drawing/2016/5/11/chartex" xmlns:cx4="http://schemas.microsoft.com/office/drawing/2016/5/10/chartex" xmlns:cx3="http://schemas.microsoft.com/office/drawing/2016/5/9/chartex" xmlns:cx2="http://schemas.microsoft.com/office/drawing/2015/10/21/chartex" xmlns:cx1="http://schemas.microsoft.com/office/drawing/2015/9/8/chartex" xmlns:cx="http://schemas.microsoft.com/office/drawing/2014/chartex">
             <w:pict>
               <v:shape w14:anchorId="790C83F2" id="Text Box 21" o:spid="_x0000_s1033" type="#_x0000_t202" style="position:absolute;margin-left:92.75pt;margin-top:121.4pt;width:265.75pt;height:13.45pt;z-index:251680768;visibility:visible;mso-wrap-style:square;mso-height-percent:0;mso-wrap-distance-left:9pt;mso-wrap-distance-top:0;mso-wrap-distance-right:9pt;mso-wrap-distance-bottom:0;mso-position-horizontal:absolute;mso-position-horizontal-relative:text;mso-position-vertical:absolute;mso-position-vertical-relative:text;mso-height-percent:0;mso-height-relative:margin;v-text-anchor:top" o:gfxdata="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" stroked="f">
                 <v:textbox inset="0,0,0,0">
@@ -11431,7 +11444,25 @@
           <w:sz w:val="18"/>
           <w:szCs w:val="18"/>
         </w:rPr>
-        <w:t>"Y-m-d H:i:s"))</w:t>
+        <w:t xml:space="preserve">"Y-m-d </w:t>
+      </w:r>
+      <w:proofErr w:type="spellStart"/>
+      <w:r>
+        <w:rPr>
+          <w:color w:val="000000" w:themeColor="text1"/>
+          <w:sz w:val="18"/>
+          <w:szCs w:val="18"/>
+        </w:rPr>
+        <w:t>H:i:s</w:t>
+      </w:r>
+      <w:proofErr w:type="spellEnd"/>
+      <w:r>
+        <w:rPr>
+          <w:color w:val="000000" w:themeColor="text1"/>
+          <w:sz w:val="18"/>
+          <w:szCs w:val="18"/>
+        </w:rPr>
+        <w:t>"))</w:t>
       </w:r>
     </w:p>
     <w:p>
@@ -13580,7 +13611,7 @@
               </wp:anchor>
             </w:drawing>
           </mc:Choice>
-          <mc:Fallback>
+          <mc:Fallback xmlns:w16se="http://schemas.microsoft.com/office/word/2015/wordml/symex" xmlns:w16cid="http://schemas.microsoft.com/office/word/2016/wordml/cid" xmlns:am3d="http://schemas.microsoft.com/office/drawing/2017/model3d" xmlns:aink="http://schemas.microsoft.com/office/drawing/2016/ink" xmlns:cx8="http://schemas.microsoft.com/office/drawing/2016/5/14/chartex" xmlns:cx7="http://schemas.microsoft.com/office/drawing/2016/5/13/chartex" xmlns:cx6="http://schemas.microsoft.com/office/drawing/2016/5/12/chartex" xmlns:cx5="http://schemas.microsoft.com/office/drawing/2016/5/11/chartex" xmlns:cx4="http://schemas.microsoft.com/office/drawing/2016/5/10/chartex" xmlns:cx3="http://schemas.microsoft.com/office/drawing/2016/5/9/chartex" xmlns:cx2="http://schemas.microsoft.com/office/drawing/2015/10/21/chartex" xmlns:cx1="http://schemas.microsoft.com/office/drawing/2015/9/8/chartex" xmlns:cx="http://schemas.microsoft.com/office/drawing/2014/chartex">
             <w:pict>
               <v:shape w14:anchorId="3726D46D" id="Text Box 23" o:spid="_x0000_s1034" type="#_x0000_t202" style="position:absolute;left:0;text-align:left;margin-left:78.5pt;margin-top:10.4pt;width:293.75pt;height:12.4pt;z-index:251683840;visibility:visible;mso-wrap-style:square;mso-height-percent:0;mso-wrap-distance-left:9pt;mso-wrap-distance-top:0;mso-wrap-distance-right:9pt;mso-wrap-distance-bottom:0;mso-position-horizontal:absolute;mso-position-horizontal-relative:margin;mso-position-vertical:absolute;mso-position-vertical-relative:text;mso-height-percent:0;mso-height-relative:margin;v-text-anchor:top" o:gfxdata="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" stroked="f">
                 <v:textbox inset="0,0,0,0">
@@ -15087,7 +15118,25 @@
           <w:sz w:val="18"/>
           <w:szCs w:val="18"/>
         </w:rPr>
-        <w:t xml:space="preserve"> AND manufacturer = :manufacturer AND </w:t>
+        <w:t xml:space="preserve"> AND manufacturer = :</w:t>
+      </w:r>
+      <w:proofErr w:type="spellStart"/>
+      <w:r>
+        <w:rPr>
+          <w:color w:val="000000" w:themeColor="text1"/>
+          <w:sz w:val="18"/>
+          <w:szCs w:val="18"/>
+        </w:rPr>
+        <w:t>manufacturer</w:t>
+      </w:r>
+      <w:proofErr w:type="spellEnd"/>
+      <w:r>
+        <w:rPr>
+          <w:color w:val="000000" w:themeColor="text1"/>
+          <w:sz w:val="18"/>
+          <w:szCs w:val="18"/>
+        </w:rPr>
+        <w:t xml:space="preserve"> AND </w:t>
       </w:r>
       <w:proofErr w:type="spellStart"/>
       <w:r>
@@ -15159,7 +15208,25 @@
           <w:sz w:val="18"/>
           <w:szCs w:val="18"/>
         </w:rPr>
-        <w:t xml:space="preserve"> AND manufacturer = :manufacturer AND TIMESTAMPDIFF(SECOND, </w:t>
+        <w:t xml:space="preserve"> AND manufacturer = :</w:t>
+      </w:r>
+      <w:proofErr w:type="spellStart"/>
+      <w:r>
+        <w:rPr>
+          <w:color w:val="000000" w:themeColor="text1"/>
+          <w:sz w:val="18"/>
+          <w:szCs w:val="18"/>
+        </w:rPr>
+        <w:t>manufacturer</w:t>
+      </w:r>
+      <w:proofErr w:type="spellEnd"/>
+      <w:r>
+        <w:rPr>
+          <w:color w:val="000000" w:themeColor="text1"/>
+          <w:sz w:val="18"/>
+          <w:szCs w:val="18"/>
+        </w:rPr>
+        <w:t xml:space="preserve"> AND TIMESTAMPDIFF(SECOND, </w:t>
       </w:r>
       <w:proofErr w:type="spellStart"/>
       <w:r>
@@ -17765,7 +17832,7 @@
               </wp:anchor>
             </w:drawing>
           </mc:Choice>
-          <mc:Fallback>
+          <mc:Fallback xmlns:w16se="http://schemas.microsoft.com/office/word/2015/wordml/symex" xmlns:w16cid="http://schemas.microsoft.com/office/word/2016/wordml/cid" xmlns:am3d="http://schemas.microsoft.com/office/drawing/2017/model3d" xmlns:aink="http://schemas.microsoft.com/office/drawing/2016/ink" xmlns:cx8="http://schemas.microsoft.com/office/drawing/2016/5/14/chartex" xmlns:cx7="http://schemas.microsoft.com/office/drawing/2016/5/13/chartex" xmlns:cx6="http://schemas.microsoft.com/office/drawing/2016/5/12/chartex" xmlns:cx5="http://schemas.microsoft.com/office/drawing/2016/5/11/chartex" xmlns:cx4="http://schemas.microsoft.com/office/drawing/2016/5/10/chartex" xmlns:cx3="http://schemas.microsoft.com/office/drawing/2016/5/9/chartex" xmlns:cx2="http://schemas.microsoft.com/office/drawing/2015/10/21/chartex" xmlns:cx1="http://schemas.microsoft.com/office/drawing/2015/9/8/chartex" xmlns:cx="http://schemas.microsoft.com/office/drawing/2014/chartex">
             <w:pict>
               <v:shape w14:anchorId="621807A7" id="Text Box 27" o:spid="_x0000_s1035" type="#_x0000_t202" style="position:absolute;left:0;text-align:left;margin-left:0;margin-top:99.85pt;width:220.45pt;height:17.3pt;z-index:251687936;visibility:visible;mso-wrap-style:square;mso-height-percent:0;mso-wrap-distance-left:9pt;mso-wrap-distance-top:0;mso-wrap-distance-right:9pt;mso-wrap-distance-bottom:0;mso-position-horizontal:center;mso-position-horizontal-relative:margin;mso-position-vertical:absolute;mso-position-vertical-relative:text;mso-height-percent:0;mso-height-relative:margin;v-text-anchor:top" o:gfxdata="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" stroked="f">
                 <v:textbox inset="0,0,0,0">
@@ -18003,78 +18070,37 @@
           <w:sz w:val="20"/>
           <w:szCs w:val="18"/>
         </w:rPr>
-        <w:t xml:space="preserve">thing that </w:t>
-      </w:r>
-      <w:proofErr w:type="gramStart"/>
+        <w:t xml:space="preserve">thing that has to be done is </w:t>
+      </w:r>
       <w:r>
         <w:rPr>
           <w:sz w:val="20"/>
           <w:szCs w:val="18"/>
         </w:rPr>
-        <w:t>has to</w:t>
-      </w:r>
-      <w:proofErr w:type="gramEnd"/>
+        <w:t>check</w:t>
+      </w:r>
       <w:r>
         <w:rPr>
           <w:sz w:val="20"/>
           <w:szCs w:val="18"/>
         </w:rPr>
-        <w:t xml:space="preserve"> be done is </w:t>
+        <w:t>ing</w:t>
       </w:r>
       <w:r>
         <w:rPr>
           <w:sz w:val="20"/>
           <w:szCs w:val="18"/>
         </w:rPr>
-        <w:t>check</w:t>
-      </w:r>
+        <w:t xml:space="preserve"> if </w:t>
+      </w:r>
+      <w:bookmarkStart w:id="0" w:name="_GoBack"/>
+      <w:bookmarkEnd w:id="0"/>
       <w:r>
         <w:rPr>
           <w:sz w:val="20"/>
           <w:szCs w:val="18"/>
         </w:rPr>
-        <w:t>ing</w:t>
-      </w:r>
-      <w:r>
-        <w:rPr>
-          <w:sz w:val="20"/>
-          <w:szCs w:val="18"/>
-        </w:rPr>
-        <w:t xml:space="preserve"> if </w:t>
-      </w:r>
-      <w:r>
-        <w:rPr>
-          <w:strike/>
-          <w:sz w:val="20"/>
-          <w:szCs w:val="18"/>
-          <w:highlight w:val="yellow"/>
-        </w:rPr>
-        <w:t>the both</w:t>
-      </w:r>
-      <w:r>
-        <w:rPr>
-          <w:sz w:val="20"/>
-          <w:szCs w:val="18"/>
-        </w:rPr>
-        <w:t xml:space="preserve"> </w:t>
-      </w:r>
-      <w:proofErr w:type="spellStart"/>
-      <w:r>
-        <w:rPr>
-          <w:sz w:val="20"/>
-          <w:szCs w:val="18"/>
-          <w:highlight w:val="yellow"/>
-        </w:rPr>
-        <w:t>both</w:t>
-      </w:r>
-      <w:proofErr w:type="spellEnd"/>
-      <w:r>
-        <w:rPr>
-          <w:sz w:val="20"/>
-          <w:szCs w:val="18"/>
-          <w:highlight w:val="yellow"/>
-        </w:rPr>
-        <w:t xml:space="preserve"> of the</w:t>
+        <w:t>both of the</w:t>
       </w:r>
       <w:r>
         <w:rPr>
@@ -19323,7 +19349,25 @@
           <w:sz w:val="18"/>
           <w:szCs w:val="18"/>
         </w:rPr>
-        <w:t>"Y-m-d H:i:s");</w:t>
+        <w:t xml:space="preserve">"Y-m-d </w:t>
+      </w:r>
+      <w:proofErr w:type="spellStart"/>
+      <w:r>
+        <w:rPr>
+          <w:color w:val="000000" w:themeColor="text1"/>
+          <w:sz w:val="18"/>
+          <w:szCs w:val="18"/>
+        </w:rPr>
+        <w:t>H:i:s</w:t>
+      </w:r>
+      <w:proofErr w:type="spellEnd"/>
+      <w:r>
+        <w:rPr>
+          <w:color w:val="000000" w:themeColor="text1"/>
+          <w:sz w:val="18"/>
+          <w:szCs w:val="18"/>
+        </w:rPr>
+        <w:t>");</w:t>
       </w:r>
     </w:p>
     <w:p>
@@ -26029,7 +26073,7 @@
               </wp:anchor>
             </w:drawing>
           </mc:Choice>
-          <mc:Fallback>
+          <mc:Fallback xmlns:w16se="http://schemas.microsoft.com/office/word/2015/wordml/symex" xmlns:w16cid="http://schemas.microsoft.com/office/word/2016/wordml/cid" xmlns:am3d="http://schemas.microsoft.com/office/drawing/2017/model3d" xmlns:aink="http://schemas.microsoft.com/office/drawing/2016/ink" xmlns:cx8="http://schemas.microsoft.com/office/drawing/2016/5/14/chartex" xmlns:cx7="http://schemas.microsoft.com/office/drawing/2016/5/13/chartex" xmlns:cx6="http://schemas.microsoft.com/office/drawing/2016/5/12/chartex" xmlns:cx5="http://schemas.microsoft.com/office/drawing/2016/5/11/chartex" xmlns:cx4="http://schemas.microsoft.com/office/drawing/2016/5/10/chartex" xmlns:cx3="http://schemas.microsoft.com/office/drawing/2016/5/9/chartex" xmlns:cx2="http://schemas.microsoft.com/office/drawing/2015/10/21/chartex" xmlns:cx1="http://schemas.microsoft.com/office/drawing/2015/9/8/chartex" xmlns:cx="http://schemas.microsoft.com/office/drawing/2014/chartex">
             <w:pict>
               <v:shape w14:anchorId="16C9E719" id="Text Box 29" o:spid="_x0000_s1036" type="#_x0000_t202" style="position:absolute;margin-left:94.2pt;margin-top:10.25pt;width:256.05pt;height:9.2pt;z-index:251691008;visibility:visible;mso-wrap-style:square;mso-height-percent:0;mso-wrap-distance-left:9pt;mso-wrap-distance-top:0;mso-wrap-distance-right:9pt;mso-wrap-distance-bottom:0;mso-position-horizontal:absolute;mso-position-horizontal-relative:text;mso-position-vertical:absolute;mso-position-vertical-relative:text;mso-height-percent:0;mso-height-relative:margin;v-text-anchor:top" o:gfxdata="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" stroked="f">
                 <v:textbox inset="0,0,0,0">
@@ -30099,7 +30143,7 @@
               </wp:anchor>
             </w:drawing>
           </mc:Choice>
-          <mc:Fallback>
+          <mc:Fallback xmlns:w16se="http://schemas.microsoft.com/office/word/2015/wordml/symex" xmlns:w16cid="http://schemas.microsoft.com/office/word/2016/wordml/cid" xmlns:am3d="http://schemas.microsoft.com/office/drawing/2017/model3d" xmlns:aink="http://schemas.microsoft.com/office/drawing/2016/ink" xmlns:cx8="http://schemas.microsoft.com/office/drawing/2016/5/14/chartex" xmlns:cx7="http://schemas.microsoft.com/office/drawing/2016/5/13/chartex" xmlns:cx6="http://schemas.microsoft.com/office/drawing/2016/5/12/chartex" xmlns:cx5="http://schemas.microsoft.com/office/drawing/2016/5/11/chartex" xmlns:cx4="http://schemas.microsoft.com/office/drawing/2016/5/10/chartex" xmlns:cx3="http://schemas.microsoft.com/office/drawing/2016/5/9/chartex" xmlns:cx2="http://schemas.microsoft.com/office/drawing/2015/10/21/chartex" xmlns:cx1="http://schemas.microsoft.com/office/drawing/2015/9/8/chartex" xmlns:cx="http://schemas.microsoft.com/office/drawing/2014/chartex">
             <w:pict>
               <v:shape w14:anchorId="2F4A0F85" id="Text Box 16" o:spid="_x0000_s1037" type="#_x0000_t202" style="position:absolute;margin-left:101.5pt;margin-top:1.75pt;width:247.05pt;height:15.1pt;z-index:251694080;visibility:visible;mso-wrap-style:square;mso-height-percent:0;mso-wrap-distance-left:9pt;mso-wrap-distance-top:0;mso-wrap-distance-right:9pt;mso-wrap-distance-bottom:0;mso-position-horizontal:absolute;mso-position-horizontal-relative:margin;mso-position-vertical:absolute;mso-position-vertical-relative:text;mso-height-percent:0;mso-height-relative:margin;v-text-anchor:top" o:gfxdata="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" stroked="f">
                 <v:textbox inset="0,0,0,0">
@@ -30454,8 +30498,6 @@
         </w:rPr>
         <w:t>.</w:t>
       </w:r>
-      <w:bookmarkStart w:id="0" w:name="_GoBack"/>
-      <w:bookmarkEnd w:id="0"/>
     </w:p>
     <w:p>
       <w:pPr>
@@ -36921,7 +36963,7 @@
           <w:sz w:val="18"/>
           <w:szCs w:val="18"/>
         </w:rPr>
-        <w:t xml:space="preserve">/* Study date </w:t>
+        <w:t xml:space="preserve">/* Study date has to be after request date and the request number should </w:t>
       </w:r>
       <w:proofErr w:type="gramStart"/>
       <w:r>
@@ -36929,7 +36971,7 @@
           <w:sz w:val="18"/>
           <w:szCs w:val="18"/>
         </w:rPr>
-        <w:t>has to</w:t>
+        <w:t>exists</w:t>
       </w:r>
       <w:proofErr w:type="gramEnd"/>
       <w:r>
@@ -36937,7 +36979,7 @@
           <w:sz w:val="18"/>
           <w:szCs w:val="18"/>
         </w:rPr>
-        <w:t xml:space="preserve"> be after request date and the request number should exists */</w:t>
+        <w:t xml:space="preserve"> */</w:t>
       </w:r>
     </w:p>
     <w:p>
@@ -39182,7 +39224,7 @@
               </wp:anchor>
             </w:drawing>
           </mc:Choice>
-          <mc:Fallback>
+          <mc:Fallback xmlns:w16se="http://schemas.microsoft.com/office/word/2015/wordml/symex" xmlns:w16cid="http://schemas.microsoft.com/office/word/2016/wordml/cid" xmlns:am3d="http://schemas.microsoft.com/office/drawing/2017/model3d" xmlns:aink="http://schemas.microsoft.com/office/drawing/2016/ink" xmlns:cx8="http://schemas.microsoft.com/office/drawing/2016/5/14/chartex" xmlns:cx7="http://schemas.microsoft.com/office/drawing/2016/5/13/chartex" xmlns:cx6="http://schemas.microsoft.com/office/drawing/2016/5/12/chartex" xmlns:cx5="http://schemas.microsoft.com/office/drawing/2016/5/11/chartex" xmlns:cx4="http://schemas.microsoft.com/office/drawing/2016/5/10/chartex" xmlns:cx3="http://schemas.microsoft.com/office/drawing/2016/5/9/chartex" xmlns:cx2="http://schemas.microsoft.com/office/drawing/2015/10/21/chartex" xmlns:cx1="http://schemas.microsoft.com/office/drawing/2015/9/8/chartex" xmlns:cx="http://schemas.microsoft.com/office/drawing/2014/chartex">
             <w:pict>
               <v:shape w14:anchorId="202ABAAB" id="Text Box 18" o:spid="_x0000_s1038" type="#_x0000_t202" style="position:absolute;margin-left:91.1pt;margin-top:6.95pt;width:281.9pt;height:16.9pt;z-index:251736064;visibility:visible;mso-wrap-style:square;mso-height-percent:0;mso-wrap-distance-left:9pt;mso-wrap-distance-top:0;mso-wrap-distance-right:9pt;mso-wrap-distance-bottom:0;mso-position-horizontal:absolute;mso-position-horizontal-relative:text;mso-position-vertical:absolute;mso-position-vertical-relative:text;mso-height-percent:0;mso-height-relative:margin;v-text-anchor:top" o:gfxdata="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" stroked="f">
                 <v:textbox inset="0,0,0,0">
@@ -39683,7 +39725,7 @@
               </wp:anchor>
             </w:drawing>
           </mc:Choice>
-          <mc:Fallback>
+          <mc:Fallback xmlns:w16se="http://schemas.microsoft.com/office/word/2015/wordml/symex" xmlns:w16cid="http://schemas.microsoft.com/office/word/2016/wordml/cid" xmlns:am3d="http://schemas.microsoft.com/office/drawing/2017/model3d" xmlns:aink="http://schemas.microsoft.com/office/drawing/2016/ink" xmlns:cx8="http://schemas.microsoft.com/office/drawing/2016/5/14/chartex" xmlns:cx7="http://schemas.microsoft.com/office/drawing/2016/5/13/chartex" xmlns:cx6="http://schemas.microsoft.com/office/drawing/2016/5/12/chartex" xmlns:cx5="http://schemas.microsoft.com/office/drawing/2016/5/11/chartex" xmlns:cx4="http://schemas.microsoft.com/office/drawing/2016/5/10/chartex" xmlns:cx3="http://schemas.microsoft.com/office/drawing/2016/5/9/chartex" xmlns:cx2="http://schemas.microsoft.com/office/drawing/2015/10/21/chartex" xmlns:cx1="http://schemas.microsoft.com/office/drawing/2015/9/8/chartex" xmlns:cx="http://schemas.microsoft.com/office/drawing/2014/chartex">
             <w:pict>
               <v:shape w14:anchorId="700828A9" id="Text Box 31" o:spid="_x0000_s1039" type="#_x0000_t202" style="position:absolute;margin-left:102.85pt;margin-top:-2.6pt;width:248.55pt;height:16.65pt;z-index:251701248;visibility:visible;mso-wrap-style:square;mso-width-percent:0;mso-height-percent:0;mso-wrap-distance-left:9pt;mso-wrap-distance-top:0;mso-wrap-distance-right:9pt;mso-wrap-distance-bottom:0;mso-position-horizontal:absolute;mso-position-horizontal-relative:margin;mso-position-vertical:absolute;mso-position-vertical-relative:text;mso-width-percent:0;mso-height-percent:0;mso-width-relative:margin;mso-height-relative:margin;v-text-anchor:top" o:gfxdata="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" stroked="f">
                 <v:textbox inset="0,0,0,0">
@@ -40048,7 +40090,7 @@
               </wp:anchor>
             </w:drawing>
           </mc:Choice>
-          <mc:Fallback>
+          <mc:Fallback xmlns:w16se="http://schemas.microsoft.com/office/word/2015/wordml/symex" xmlns:w16cid="http://schemas.microsoft.com/office/word/2016/wordml/cid" xmlns:am3d="http://schemas.microsoft.com/office/drawing/2017/model3d" xmlns:aink="http://schemas.microsoft.com/office/drawing/2016/ink" xmlns:cx8="http://schemas.microsoft.com/office/drawing/2016/5/14/chartex" xmlns:cx7="http://schemas.microsoft.com/office/drawing/2016/5/13/chartex" xmlns:cx6="http://schemas.microsoft.com/office/drawing/2016/5/12/chartex" xmlns:cx5="http://schemas.microsoft.com/office/drawing/2016/5/11/chartex" xmlns:cx4="http://schemas.microsoft.com/office/drawing/2016/5/10/chartex" xmlns:cx3="http://schemas.microsoft.com/office/drawing/2016/5/9/chartex" xmlns:cx2="http://schemas.microsoft.com/office/drawing/2015/10/21/chartex" xmlns:cx1="http://schemas.microsoft.com/office/drawing/2015/9/8/chartex" xmlns:cx="http://schemas.microsoft.com/office/drawing/2014/chartex">
             <w:pict>
               <v:shape w14:anchorId="571FEED5" id="Text Box 34" o:spid="_x0000_s1040" type="#_x0000_t202" style="position:absolute;margin-left:0;margin-top:30.65pt;width:207.25pt;height:13.55pt;z-index:251705344;visibility:visible;mso-wrap-style:square;mso-height-percent:0;mso-wrap-distance-left:9pt;mso-wrap-distance-top:0;mso-wrap-distance-right:9pt;mso-wrap-distance-bottom:0;mso-position-horizontal:center;mso-position-horizontal-relative:margin;mso-position-vertical:absolute;mso-position-vertical-relative:text;mso-height-percent:0;mso-height-relative:margin;v-text-anchor:top" o:gfxdata="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" stroked="f">
                 <v:textbox inset="0,0,0,0">
@@ -40423,7 +40465,7 @@
               </wp:anchor>
             </w:drawing>
           </mc:Choice>
-          <mc:Fallback>
+          <mc:Fallback xmlns:w16se="http://schemas.microsoft.com/office/word/2015/wordml/symex" xmlns:w16cid="http://schemas.microsoft.com/office/word/2016/wordml/cid" xmlns:am3d="http://schemas.microsoft.com/office/drawing/2017/model3d" xmlns:aink="http://schemas.microsoft.com/office/drawing/2016/ink" xmlns:cx8="http://schemas.microsoft.com/office/drawing/2016/5/14/chartex" xmlns:cx7="http://schemas.microsoft.com/office/drawing/2016/5/13/chartex" xmlns:cx6="http://schemas.microsoft.com/office/drawing/2016/5/12/chartex" xmlns:cx5="http://schemas.microsoft.com/office/drawing/2016/5/11/chartex" xmlns:cx4="http://schemas.microsoft.com/office/drawing/2016/5/10/chartex" xmlns:cx3="http://schemas.microsoft.com/office/drawing/2016/5/9/chartex" xmlns:cx2="http://schemas.microsoft.com/office/drawing/2015/10/21/chartex" xmlns:cx1="http://schemas.microsoft.com/office/drawing/2015/9/8/chartex" xmlns:cx="http://schemas.microsoft.com/office/drawing/2014/chartex">
             <w:pict>
               <v:shape w14:anchorId="737F22F0" id="Text Box 37" o:spid="_x0000_s1041" type="#_x0000_t202" style="position:absolute;margin-left:94pt;margin-top:8.05pt;width:248.75pt;height:13.15pt;z-index:251709440;visibility:visible;mso-wrap-style:square;mso-height-percent:0;mso-wrap-distance-left:9pt;mso-wrap-distance-top:0;mso-wrap-distance-right:9pt;mso-wrap-distance-bottom:0;mso-position-horizontal:absolute;mso-position-horizontal-relative:margin;mso-position-vertical:absolute;mso-position-vertical-relative:text;mso-height-percent:0;mso-height-relative:margin;v-text-anchor:top" o:gfxdata="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" stroked="f">
                 <v:textbox inset="0,0,0,0">
@@ -40771,7 +40813,7 @@
               </wp:anchor>
             </w:drawing>
           </mc:Choice>
-          <mc:Fallback>
+          <mc:Fallback xmlns:w16se="http://schemas.microsoft.com/office/word/2015/wordml/symex" xmlns:w16cid="http://schemas.microsoft.com/office/word/2016/wordml/cid" xmlns:am3d="http://schemas.microsoft.com/office/drawing/2017/model3d" xmlns:aink="http://schemas.microsoft.com/office/drawing/2016/ink" xmlns:cx8="http://schemas.microsoft.com/office/drawing/2016/5/14/chartex" xmlns:cx7="http://schemas.microsoft.com/office/drawing/2016/5/13/chartex" xmlns:cx6="http://schemas.microsoft.com/office/drawing/2016/5/12/chartex" xmlns:cx5="http://schemas.microsoft.com/office/drawing/2016/5/11/chartex" xmlns:cx4="http://schemas.microsoft.com/office/drawing/2016/5/10/chartex" xmlns:cx3="http://schemas.microsoft.com/office/drawing/2016/5/9/chartex" xmlns:cx2="http://schemas.microsoft.com/office/drawing/2015/10/21/chartex" xmlns:cx1="http://schemas.microsoft.com/office/drawing/2015/9/8/chartex" xmlns:cx="http://schemas.microsoft.com/office/drawing/2014/chartex">
             <w:pict>
               <v:shape w14:anchorId="726B6C51" id="Text Box 40" o:spid="_x0000_s1042" type="#_x0000_t202" style="position:absolute;margin-left:0;margin-top:26.65pt;width:288.3pt;height:18pt;z-index:251713536;visibility:visible;mso-wrap-style:square;mso-width-percent:0;mso-height-percent:0;mso-wrap-distance-left:9pt;mso-wrap-distance-top:0;mso-wrap-distance-right:9pt;mso-wrap-distance-bottom:0;mso-position-horizontal:center;mso-position-horizontal-relative:margin;mso-position-vertical:absolute;mso-position-vertical-relative:text;mso-width-percent:0;mso-height-percent:0;mso-width-relative:margin;mso-height-relative:margin;v-text-anchor:top" o:gfxdata="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" stroked="f">
                 <v:textbox inset="0,0,0,0">
@@ -41927,7 +41969,7 @@
               </wp:anchor>
             </w:drawing>
           </mc:Choice>
-          <mc:Fallback>
+          <mc:Fallback xmlns:w16se="http://schemas.microsoft.com/office/word/2015/wordml/symex" xmlns:w16cid="http://schemas.microsoft.com/office/word/2016/wordml/cid" xmlns:am3d="http://schemas.microsoft.com/office/drawing/2017/model3d" xmlns:aink="http://schemas.microsoft.com/office/drawing/2016/ink" xmlns:cx8="http://schemas.microsoft.com/office/drawing/2016/5/14/chartex" xmlns:cx7="http://schemas.microsoft.com/office/drawing/2016/5/13/chartex" xmlns:cx6="http://schemas.microsoft.com/office/drawing/2016/5/12/chartex" xmlns:cx5="http://schemas.microsoft.com/office/drawing/2016/5/11/chartex" xmlns:cx4="http://schemas.microsoft.com/office/drawing/2016/5/10/chartex" xmlns:cx3="http://schemas.microsoft.com/office/drawing/2016/5/9/chartex" xmlns:cx2="http://schemas.microsoft.com/office/drawing/2015/10/21/chartex" xmlns:cx1="http://schemas.microsoft.com/office/drawing/2015/9/8/chartex" xmlns:cx="http://schemas.microsoft.com/office/drawing/2014/chartex">
             <w:pict>
               <v:shape w14:anchorId="6226757E" id="Text Box 43" o:spid="_x0000_s1043" type="#_x0000_t202" style="position:absolute;left:0;text-align:left;margin-left:102.45pt;margin-top:1.45pt;width:245.85pt;height:18.1pt;z-index:251716608;visibility:visible;mso-wrap-style:square;mso-height-percent:0;mso-wrap-distance-left:9pt;mso-wrap-distance-top:0;mso-wrap-distance-right:9pt;mso-wrap-distance-bottom:0;mso-position-horizontal:absolute;mso-position-horizontal-relative:text;mso-position-vertical:absolute;mso-position-vertical-relative:text;mso-height-percent:0;mso-height-relative:margin;v-text-anchor:top" o:gfxdata="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" stroked="f">
                 <v:textbox inset="0,0,0,0">
@@ -54534,7 +54576,7 @@
               </wp:anchor>
             </w:drawing>
           </mc:Choice>
-          <mc:Fallback>
+          <mc:Fallback xmlns:w16se="http://schemas.microsoft.com/office/word/2015/wordml/symex" xmlns:w16cid="http://schemas.microsoft.com/office/word/2016/wordml/cid" xmlns:am3d="http://schemas.microsoft.com/office/drawing/2017/model3d" xmlns:aink="http://schemas.microsoft.com/office/drawing/2016/ink" xmlns:cx8="http://schemas.microsoft.com/office/drawing/2016/5/14/chartex" xmlns:cx7="http://schemas.microsoft.com/office/drawing/2016/5/13/chartex" xmlns:cx6="http://schemas.microsoft.com/office/drawing/2016/5/12/chartex" xmlns:cx5="http://schemas.microsoft.com/office/drawing/2016/5/11/chartex" xmlns:cx4="http://schemas.microsoft.com/office/drawing/2016/5/10/chartex" xmlns:cx3="http://schemas.microsoft.com/office/drawing/2016/5/9/chartex" xmlns:cx2="http://schemas.microsoft.com/office/drawing/2015/10/21/chartex" xmlns:cx1="http://schemas.microsoft.com/office/drawing/2015/9/8/chartex" xmlns:cx="http://schemas.microsoft.com/office/drawing/2014/chartex">
             <w:pict>
               <v:shape w14:anchorId="26D13BD7" id="Text Box 46" o:spid="_x0000_s1044" type="#_x0000_t202" style="position:absolute;margin-left:103.15pt;margin-top:4.25pt;width:297.15pt;height:16.4pt;z-index:251740160;visibility:visible;mso-wrap-style:square;mso-width-percent:0;mso-height-percent:0;mso-wrap-distance-left:9pt;mso-wrap-distance-top:0;mso-wrap-distance-right:9pt;mso-wrap-distance-bottom:0;mso-position-horizontal:absolute;mso-position-horizontal-relative:margin;mso-position-vertical:absolute;mso-position-vertical-relative:text;mso-width-percent:0;mso-height-percent:0;mso-width-relative:margin;mso-height-relative:margin;v-text-anchor:top" o:gfxdata="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" stroked="f">
                 <v:textbox inset="0,0,0,0">
@@ -54797,6 +54839,7 @@
       <w:r>
         <w:rPr>
           <w:noProof/>
+          <w:lang w:val="en-GB" w:eastAsia="en-GB"/>
         </w:rPr>
         <mc:AlternateContent>
           <mc:Choice Requires="wps">
@@ -54897,7 +54940,7 @@
               </wp:anchor>
             </w:drawing>
           </mc:Choice>
-          <mc:Fallback>
+          <mc:Fallback xmlns:w16se="http://schemas.microsoft.com/office/word/2015/wordml/symex" xmlns:w16cid="http://schemas.microsoft.com/office/word/2016/wordml/cid" xmlns:am3d="http://schemas.microsoft.com/office/drawing/2017/model3d" xmlns:aink="http://schemas.microsoft.com/office/drawing/2016/ink" xmlns:cx8="http://schemas.microsoft.com/office/drawing/2016/5/14/chartex" xmlns:cx7="http://schemas.microsoft.com/office/drawing/2016/5/13/chartex" xmlns:cx6="http://schemas.microsoft.com/office/drawing/2016/5/12/chartex" xmlns:cx5="http://schemas.microsoft.com/office/drawing/2016/5/11/chartex" xmlns:cx4="http://schemas.microsoft.com/office/drawing/2016/5/10/chartex" xmlns:cx3="http://schemas.microsoft.com/office/drawing/2016/5/9/chartex" xmlns:cx2="http://schemas.microsoft.com/office/drawing/2015/10/21/chartex" xmlns:cx1="http://schemas.microsoft.com/office/drawing/2015/9/8/chartex" xmlns:cx="http://schemas.microsoft.com/office/drawing/2014/chartex">
             <w:pict>
               <v:shape w14:anchorId="70791FC4" id="Text Box 41" o:spid="_x0000_s1045" type="#_x0000_t202" style="position:absolute;margin-left:121.3pt;margin-top:6.85pt;width:204.25pt;height:14pt;z-index:251744256;visibility:visible;mso-wrap-style:square;mso-height-percent:0;mso-wrap-distance-left:9pt;mso-wrap-distance-top:0;mso-wrap-distance-right:9pt;mso-wrap-distance-bottom:0;mso-position-horizontal:absolute;mso-position-horizontal-relative:margin;mso-position-vertical:absolute;mso-position-vertical-relative:text;mso-height-percent:0;mso-height-relative:margin;v-text-anchor:top" o:gfxdata="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" stroked="f">
                 <v:textbox inset="0,0,0,0">
@@ -55410,7 +55453,7 @@
               </wp:anchor>
             </w:drawing>
           </mc:Choice>
-          <mc:Fallback>
+          <mc:Fallback xmlns:w16se="http://schemas.microsoft.com/office/word/2015/wordml/symex" xmlns:w16cid="http://schemas.microsoft.com/office/word/2016/wordml/cid" xmlns:am3d="http://schemas.microsoft.com/office/drawing/2017/model3d" xmlns:aink="http://schemas.microsoft.com/office/drawing/2016/ink" xmlns:cx8="http://schemas.microsoft.com/office/drawing/2016/5/14/chartex" xmlns:cx7="http://schemas.microsoft.com/office/drawing/2016/5/13/chartex" xmlns:cx6="http://schemas.microsoft.com/office/drawing/2016/5/12/chartex" xmlns:cx5="http://schemas.microsoft.com/office/drawing/2016/5/11/chartex" xmlns:cx4="http://schemas.microsoft.com/office/drawing/2016/5/10/chartex" xmlns:cx3="http://schemas.microsoft.com/office/drawing/2016/5/9/chartex" xmlns:cx2="http://schemas.microsoft.com/office/drawing/2015/10/21/chartex" xmlns:cx1="http://schemas.microsoft.com/office/drawing/2015/9/8/chartex" xmlns:cx="http://schemas.microsoft.com/office/drawing/2014/chartex">
             <w:pict>
               <v:shape w14:anchorId="062B5BBA" id="Text Box 52" o:spid="_x0000_s1046" type="#_x0000_t202" style="position:absolute;margin-left:96.4pt;margin-top:5.25pt;width:258.25pt;height:13.15pt;z-index:251728896;visibility:visible;mso-wrap-style:square;mso-height-percent:0;mso-wrap-distance-left:9pt;mso-wrap-distance-top:0;mso-wrap-distance-right:9pt;mso-wrap-distance-bottom:0;mso-position-horizontal:absolute;mso-position-horizontal-relative:margin;mso-position-vertical:absolute;mso-position-vertical-relative:text;mso-height-percent:0;mso-height-relative:margin;v-text-anchor:top" o:gfxdata="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" stroked="f">
                 <v:textbox inset="0,0,0,0">
@@ -55778,7 +55821,7 @@
               </wp:anchor>
             </w:drawing>
           </mc:Choice>
-          <mc:Fallback>
+          <mc:Fallback xmlns:w16se="http://schemas.microsoft.com/office/word/2015/wordml/symex" xmlns:w16cid="http://schemas.microsoft.com/office/word/2016/wordml/cid" xmlns:am3d="http://schemas.microsoft.com/office/drawing/2017/model3d" xmlns:aink="http://schemas.microsoft.com/office/drawing/2016/ink" xmlns:cx8="http://schemas.microsoft.com/office/drawing/2016/5/14/chartex" xmlns:cx7="http://schemas.microsoft.com/office/drawing/2016/5/13/chartex" xmlns:cx6="http://schemas.microsoft.com/office/drawing/2016/5/12/chartex" xmlns:cx5="http://schemas.microsoft.com/office/drawing/2016/5/11/chartex" xmlns:cx4="http://schemas.microsoft.com/office/drawing/2016/5/10/chartex" xmlns:cx3="http://schemas.microsoft.com/office/drawing/2016/5/9/chartex" xmlns:cx2="http://schemas.microsoft.com/office/drawing/2015/10/21/chartex" xmlns:cx1="http://schemas.microsoft.com/office/drawing/2015/9/8/chartex" xmlns:cx="http://schemas.microsoft.com/office/drawing/2014/chartex">
             <w:pict>
               <v:shape w14:anchorId="32963EC7" id="Text Box 55" o:spid="_x0000_s1047" type="#_x0000_t202" style="position:absolute;margin-left:72.1pt;margin-top:22.8pt;width:306.8pt;height:18pt;z-index:251732992;visibility:visible;mso-wrap-style:square;mso-width-percent:0;mso-height-percent:0;mso-wrap-distance-left:9pt;mso-wrap-distance-top:0;mso-wrap-distance-right:9pt;mso-wrap-distance-bottom:0;mso-position-horizontal:absolute;mso-position-horizontal-relative:margin;mso-position-vertical:absolute;mso-position-vertical-relative:text;mso-width-percent:0;mso-height-percent:0;mso-width-relative:margin;mso-height-relative:margin;v-text-anchor:top" o:gfxdata="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" stroked="f">
                 <v:textbox inset="0,0,0,0">
@@ -55839,7 +55882,7 @@
 </file>
 
 <file path=word/endnotes.xml><?xml version="1.0" encoding="utf-8"?>
-<w:endnotes xmlns:wpc="http://schemas.microsoft.com/office/word/2010/wordprocessingCanvas" xmlns:cx="http://schemas.microsoft.com/office/drawing/2014/chartex" xmlns:cx1="http://schemas.microsoft.com/office/drawing/2015/9/8/chartex" xmlns:cx2="http://schemas.microsoft.com/office/drawing/2015/10/21/chartex" xmlns:cx3="http://schemas.microsoft.com/office/drawing/2016/5/9/chartex" xmlns:cx4="http://schemas.microsoft.com/office/drawing/2016/5/10/chartex" xmlns:cx5="http://schemas.microsoft.com/office/drawing/2016/5/11/chartex" xmlns:cx6="http://schemas.microsoft.com/office/drawing/2016/5/12/chartex" xmlns:cx7="http://schemas.microsoft.com/office/drawing/2016/5/13/chartex" xmlns:cx8="http://schemas.microsoft.com/office/drawing/2016/5/14/chartex" xmlns:mc="http://schemas.openxmlformats.org/markup-compatibility/2006" xmlns:aink="http://schemas.microsoft.com/office/drawing/2016/ink" xmlns:am3d="http://schemas.microsoft.com/office/drawing/2017/model3d" xmlns:o="urn:schemas-microsoft-com:office:office" xmlns:r="http://schemas.openxmlformats.org/officeDocument/2006/relationships" xmlns:m="http://schemas.openxmlformats.org/officeDocument/2006/math" xmlns:v="urn:schemas-microsoft-com:vml" xmlns:wp14="http://schemas.microsoft.com/office/word/2010/wordprocessingDrawing" xmlns:wp="http://schemas.openxmlformats.org/drawingml/2006/wordprocessingDrawing" xmlns:w10="urn:schemas-microsoft-com:office:word" xmlns:w="http://schemas.openxmlformats.org/wordprocessingml/2006/main" xmlns:w14="http://schemas.microsoft.com/office/word/2010/wordml" xmlns:w15="http://schemas.microsoft.com/office/word/2012/wordml" xmlns:w16cid="http://schemas.microsoft.com/office/word/2016/wordml/cid" xmlns:w16se="http://schemas.microsoft.com/office/word/2015/wordml/symex" xmlns:wpg="http://schemas.microsoft.com/office/word/2010/wordprocessingGroup" xmlns:wpi="http://schemas.microsoft.com/office/word/2010/wordprocessingInk" xmlns:wne="http://schemas.microsoft.com/office/word/2006/wordml" xmlns:wps="http://schemas.microsoft.com/office/word/2010/wordprocessingShape" mc:Ignorable="w14 w15 w16se w16cid wp14">
+<w:endnotes xmlns:wpc="http://schemas.microsoft.com/office/word/2010/wordprocessingCanvas" xmlns:mo="http://schemas.microsoft.com/office/mac/office/2008/main" xmlns:mc="http://schemas.openxmlformats.org/markup-compatibility/2006" xmlns:mv="urn:schemas-microsoft-com:mac:vml" xmlns:o="urn:schemas-microsoft-com:office:office" xmlns:r="http://schemas.openxmlformats.org/officeDocument/2006/relationships" xmlns:m="http://schemas.openxmlformats.org/officeDocument/2006/math" xmlns:v="urn:schemas-microsoft-com:vml" xmlns:wp14="http://schemas.microsoft.com/office/word/2010/wordprocessingDrawing" xmlns:wp="http://schemas.openxmlformats.org/drawingml/2006/wordprocessingDrawing" xmlns:w10="urn:schemas-microsoft-com:office:word" xmlns:w="http://schemas.openxmlformats.org/wordprocessingml/2006/main" xmlns:w14="http://schemas.microsoft.com/office/word/2010/wordml" xmlns:w15="http://schemas.microsoft.com/office/word/2012/wordml" xmlns:wpg="http://schemas.microsoft.com/office/word/2010/wordprocessingGroup" xmlns:wpi="http://schemas.microsoft.com/office/word/2010/wordprocessingInk" xmlns:wne="http://schemas.microsoft.com/office/word/2006/wordml" xmlns:wps="http://schemas.microsoft.com/office/word/2010/wordprocessingShape" mc:Ignorable="w14 w15 wp14">
   <w:endnote w:type="separator" w:id="-1">
     <w:p>
       <w:r>
@@ -55858,7 +55901,7 @@
 </file>
 
 <file path=word/footer1.xml><?xml version="1.0" encoding="utf-8"?>
-<w:ftr xmlns:wpc="http://schemas.microsoft.com/office/word/2010/wordprocessingCanvas" xmlns:cx="http://schemas.microsoft.com/office/drawing/2014/chartex" xmlns:cx1="http://schemas.microsoft.com/office/drawing/2015/9/8/chartex" xmlns:cx2="http://schemas.microsoft.com/office/drawing/2015/10/21/chartex" xmlns:cx3="http://schemas.microsoft.com/office/drawing/2016/5/9/chartex" xmlns:cx4="http://schemas.microsoft.com/office/drawing/2016/5/10/chartex" xmlns:cx5="http://schemas.microsoft.com/office/drawing/2016/5/11/chartex" xmlns:cx6="http://schemas.microsoft.com/office/drawing/2016/5/12/chartex" xmlns:cx7="http://schemas.microsoft.com/office/drawing/2016/5/13/chartex" xmlns:cx8="http://schemas.microsoft.com/office/drawing/2016/5/14/chartex" xmlns:mc="http://schemas.openxmlformats.org/markup-compatibility/2006" xmlns:aink="http://schemas.microsoft.com/office/drawing/2016/ink" xmlns:am3d="http://schemas.microsoft.com/office/drawing/2017/model3d" xmlns:o="urn:schemas-microsoft-com:office:office" xmlns:r="http://schemas.openxmlformats.org/officeDocument/2006/relationships" xmlns:m="http://schemas.openxmlformats.org/officeDocument/2006/math" xmlns:v="urn:schemas-microsoft-com:vml" xmlns:wp14="http://schemas.microsoft.com/office/word/2010/wordprocessingDrawing" xmlns:wp="http://schemas.openxmlformats.org/drawingml/2006/wordprocessingDrawing" xmlns:w10="urn:schemas-microsoft-com:office:word" xmlns:w="http://schemas.openxmlformats.org/wordprocessingml/2006/main" xmlns:w14="http://schemas.microsoft.com/office/word/2010/wordml" xmlns:w15="http://schemas.microsoft.com/office/word/2012/wordml" xmlns:w16cid="http://schemas.microsoft.com/office/word/2016/wordml/cid" xmlns:w16se="http://schemas.microsoft.com/office/word/2015/wordml/symex" xmlns:wpg="http://schemas.microsoft.com/office/word/2010/wordprocessingGroup" xmlns:wpi="http://schemas.microsoft.com/office/word/2010/wordprocessingInk" xmlns:wne="http://schemas.microsoft.com/office/word/2006/wordml" xmlns:wps="http://schemas.microsoft.com/office/word/2010/wordprocessingShape" mc:Ignorable="w14 w15 w16se w16cid wp14">
+<w:ftr xmlns:wpc="http://schemas.microsoft.com/office/word/2010/wordprocessingCanvas" xmlns:mo="http://schemas.microsoft.com/office/mac/office/2008/main" xmlns:mc="http://schemas.openxmlformats.org/markup-compatibility/2006" xmlns:mv="urn:schemas-microsoft-com:mac:vml" xmlns:o="urn:schemas-microsoft-com:office:office" xmlns:r="http://schemas.openxmlformats.org/officeDocument/2006/relationships" xmlns:m="http://schemas.openxmlformats.org/officeDocument/2006/math" xmlns:v="urn:schemas-microsoft-com:vml" xmlns:wp14="http://schemas.microsoft.com/office/word/2010/wordprocessingDrawing" xmlns:wp="http://schemas.openxmlformats.org/drawingml/2006/wordprocessingDrawing" xmlns:w10="urn:schemas-microsoft-com:office:word" xmlns:w="http://schemas.openxmlformats.org/wordprocessingml/2006/main" xmlns:w14="http://schemas.microsoft.com/office/word/2010/wordml" xmlns:w15="http://schemas.microsoft.com/office/word/2012/wordml" xmlns:wpg="http://schemas.microsoft.com/office/word/2010/wordprocessingGroup" xmlns:wpi="http://schemas.microsoft.com/office/word/2010/wordprocessingInk" xmlns:wne="http://schemas.microsoft.com/office/word/2006/wordml" xmlns:wps="http://schemas.microsoft.com/office/word/2010/wordprocessingShape" mc:Ignorable="w14 w15 wp14">
   <w:p>
     <w:pPr>
       <w:pStyle w:val="Footer"/>
@@ -55896,7 +55939,7 @@
 </file>
 
 <file path=word/footer2.xml><?xml version="1.0" encoding="utf-8"?>
-<w:ftr xmlns:wpc="http://schemas.microsoft.com/office/word/2010/wordprocessingCanvas" xmlns:cx="http://schemas.microsoft.com/office/drawing/2014/chartex" xmlns:cx1="http://schemas.microsoft.com/office/drawing/2015/9/8/chartex" xmlns:cx2="http://schemas.microsoft.com/office/drawing/2015/10/21/chartex" xmlns:cx3="http://schemas.microsoft.com/office/drawing/2016/5/9/chartex" xmlns:cx4="http://schemas.microsoft.com/office/drawing/2016/5/10/chartex" xmlns:cx5="http://schemas.microsoft.com/office/drawing/2016/5/11/chartex" xmlns:cx6="http://schemas.microsoft.com/office/drawing/2016/5/12/chartex" xmlns:cx7="http://schemas.microsoft.com/office/drawing/2016/5/13/chartex" xmlns:cx8="http://schemas.microsoft.com/office/drawing/2016/5/14/chartex" xmlns:mc="http://schemas.openxmlformats.org/markup-compatibility/2006" xmlns:aink="http://schemas.microsoft.com/office/drawing/2016/ink" xmlns:am3d="http://schemas.microsoft.com/office/drawing/2017/model3d" xmlns:o="urn:schemas-microsoft-com:office:office" xmlns:r="http://schemas.openxmlformats.org/officeDocument/2006/relationships" xmlns:m="http://schemas.openxmlformats.org/officeDocument/2006/math" xmlns:v="urn:schemas-microsoft-com:vml" xmlns:wp14="http://schemas.microsoft.com/office/word/2010/wordprocessingDrawing" xmlns:wp="http://schemas.openxmlformats.org/drawingml/2006/wordprocessingDrawing" xmlns:w10="urn:schemas-microsoft-com:office:word" xmlns:w="http://schemas.openxmlformats.org/wordprocessingml/2006/main" xmlns:w14="http://schemas.microsoft.com/office/word/2010/wordml" xmlns:w15="http://schemas.microsoft.com/office/word/2012/wordml" xmlns:w16cid="http://schemas.microsoft.com/office/word/2016/wordml/cid" xmlns:w16se="http://schemas.microsoft.com/office/word/2015/wordml/symex" xmlns:wpg="http://schemas.microsoft.com/office/word/2010/wordprocessingGroup" xmlns:wpi="http://schemas.microsoft.com/office/word/2010/wordprocessingInk" xmlns:wne="http://schemas.microsoft.com/office/word/2006/wordml" xmlns:wps="http://schemas.microsoft.com/office/word/2010/wordprocessingShape" mc:Ignorable="w14 w15 w16se w16cid wp14">
+<w:ftr xmlns:wpc="http://schemas.microsoft.com/office/word/2010/wordprocessingCanvas" xmlns:mo="http://schemas.microsoft.com/office/mac/office/2008/main" xmlns:mc="http://schemas.openxmlformats.org/markup-compatibility/2006" xmlns:mv="urn:schemas-microsoft-com:mac:vml" xmlns:o="urn:schemas-microsoft-com:office:office" xmlns:r="http://schemas.openxmlformats.org/officeDocument/2006/relationships" xmlns:m="http://schemas.openxmlformats.org/officeDocument/2006/math" xmlns:v="urn:schemas-microsoft-com:vml" xmlns:wp14="http://schemas.microsoft.com/office/word/2010/wordprocessingDrawing" xmlns:wp="http://schemas.openxmlformats.org/drawingml/2006/wordprocessingDrawing" xmlns:w10="urn:schemas-microsoft-com:office:word" xmlns:w="http://schemas.openxmlformats.org/wordprocessingml/2006/main" xmlns:w14="http://schemas.microsoft.com/office/word/2010/wordml" xmlns:w15="http://schemas.microsoft.com/office/word/2012/wordml" xmlns:wpg="http://schemas.microsoft.com/office/word/2010/wordprocessingGroup" xmlns:wpi="http://schemas.microsoft.com/office/word/2010/wordprocessingInk" xmlns:wne="http://schemas.microsoft.com/office/word/2006/wordml" xmlns:wps="http://schemas.microsoft.com/office/word/2010/wordprocessingShape" mc:Ignorable="w14 w15 wp14">
   <w:p>
     <w:pPr>
       <w:pStyle w:val="Footer"/>
@@ -55928,7 +55971,7 @@
         <w:rStyle w:val="PageNumber"/>
         <w:noProof/>
       </w:rPr>
-      <w:t>24</w:t>
+      <w:t>9</w:t>
     </w:r>
     <w:r>
       <w:rPr>
@@ -55952,7 +55995,7 @@
 </file>
 
 <file path=word/footnotes.xml><?xml version="1.0" encoding="utf-8"?>
-<w:footnotes xmlns:wpc="http://schemas.microsoft.com/office/word/2010/wordprocessingCanvas" xmlns:cx="http://schemas.microsoft.com/office/drawing/2014/chartex" xmlns:cx1="http://schemas.microsoft.com/office/drawing/2015/9/8/chartex" xmlns:cx2="http://schemas.microsoft.com/office/drawing/2015/10/21/chartex" xmlns:cx3="http://schemas.microsoft.com/office/drawing/2016/5/9/chartex" xmlns:cx4="http://schemas.microsoft.com/office/drawing/2016/5/10/chartex" xmlns:cx5="http://schemas.microsoft.com/office/drawing/2016/5/11/chartex" xmlns:cx6="http://schemas.microsoft.com/office/drawing/2016/5/12/chartex" xmlns:cx7="http://schemas.microsoft.com/office/drawing/2016/5/13/chartex" xmlns:cx8="http://schemas.microsoft.com/office/drawing/2016/5/14/chartex" xmlns:mc="http://schemas.openxmlformats.org/markup-compatibility/2006" xmlns:aink="http://schemas.microsoft.com/office/drawing/2016/ink" xmlns:am3d="http://schemas.microsoft.com/office/drawing/2017/model3d" xmlns:o="urn:schemas-microsoft-com:office:office" xmlns:r="http://schemas.openxmlformats.org/officeDocument/2006/relationships" xmlns:m="http://schemas.openxmlformats.org/officeDocument/2006/math" xmlns:v="urn:schemas-microsoft-com:vml" xmlns:wp14="http://schemas.microsoft.com/office/word/2010/wordprocessingDrawing" xmlns:wp="http://schemas.openxmlformats.org/drawingml/2006/wordprocessingDrawing" xmlns:w10="urn:schemas-microsoft-com:office:word" xmlns:w="http://schemas.openxmlformats.org/wordprocessingml/2006/main" xmlns:w14="http://schemas.microsoft.com/office/word/2010/wordml" xmlns:w15="http://schemas.microsoft.com/office/word/2012/wordml" xmlns:w16cid="http://schemas.microsoft.com/office/word/2016/wordml/cid" xmlns:w16se="http://schemas.microsoft.com/office/word/2015/wordml/symex" xmlns:wpg="http://schemas.microsoft.com/office/word/2010/wordprocessingGroup" xmlns:wpi="http://schemas.microsoft.com/office/word/2010/wordprocessingInk" xmlns:wne="http://schemas.microsoft.com/office/word/2006/wordml" xmlns:wps="http://schemas.microsoft.com/office/word/2010/wordprocessingShape" mc:Ignorable="w14 w15 w16se w16cid wp14">
+<w:footnotes xmlns:wpc="http://schemas.microsoft.com/office/word/2010/wordprocessingCanvas" xmlns:mo="http://schemas.microsoft.com/office/mac/office/2008/main" xmlns:mc="http://schemas.openxmlformats.org/markup-compatibility/2006" xmlns:mv="urn:schemas-microsoft-com:mac:vml" xmlns:o="urn:schemas-microsoft-com:office:office" xmlns:r="http://schemas.openxmlformats.org/officeDocument/2006/relationships" xmlns:m="http://schemas.openxmlformats.org/officeDocument/2006/math" xmlns:v="urn:schemas-microsoft-com:vml" xmlns:wp14="http://schemas.microsoft.com/office/word/2010/wordprocessingDrawing" xmlns:wp="http://schemas.openxmlformats.org/drawingml/2006/wordprocessingDrawing" xmlns:w10="urn:schemas-microsoft-com:office:word" xmlns:w="http://schemas.openxmlformats.org/wordprocessingml/2006/main" xmlns:w14="http://schemas.microsoft.com/office/word/2010/wordml" xmlns:w15="http://schemas.microsoft.com/office/word/2012/wordml" xmlns:wpg="http://schemas.microsoft.com/office/word/2010/wordprocessingGroup" xmlns:wpi="http://schemas.microsoft.com/office/word/2010/wordprocessingInk" xmlns:wne="http://schemas.microsoft.com/office/word/2006/wordml" xmlns:wps="http://schemas.microsoft.com/office/word/2010/wordprocessingShape" mc:Ignorable="w14 w15 wp14">
   <w:footnote w:type="separator" w:id="-1">
     <w:p>
       <w:r>
@@ -55971,8 +56014,8 @@
 </file>
 
 <file path=word/numbering.xml><?xml version="1.0" encoding="utf-8"?>
-<w:numbering xmlns:wpc="http://schemas.microsoft.com/office/word/2010/wordprocessingCanvas" xmlns:cx="http://schemas.microsoft.com/office/drawing/2014/chartex" xmlns:cx1="http://schemas.microsoft.com/office/drawing/2015/9/8/chartex" xmlns:cx2="http://schemas.microsoft.com/office/drawing/2015/10/21/chartex" xmlns:cx3="http://schemas.microsoft.com/office/drawing/2016/5/9/chartex" xmlns:cx4="http://schemas.microsoft.com/office/drawing/2016/5/10/chartex" xmlns:cx5="http://schemas.microsoft.com/office/drawing/2016/5/11/chartex" xmlns:cx6="http://schemas.microsoft.com/office/drawing/2016/5/12/chartex" xmlns:cx7="http://schemas.microsoft.com/office/drawing/2016/5/13/chartex" xmlns:cx8="http://schemas.microsoft.com/office/drawing/2016/5/14/chartex" xmlns:mc="http://schemas.openxmlformats.org/markup-compatibility/2006" xmlns:aink="http://schemas.microsoft.com/office/drawing/2016/ink" xmlns:am3d="http://schemas.microsoft.com/office/drawing/2017/model3d" xmlns:o="urn:schemas-microsoft-com:office:office" xmlns:r="http://schemas.openxmlformats.org/officeDocument/2006/relationships" xmlns:m="http://schemas.openxmlformats.org/officeDocument/2006/math" xmlns:v="urn:schemas-microsoft-com:vml" xmlns:wp14="http://schemas.microsoft.com/office/word/2010/wordprocessingDrawing" xmlns:wp="http://schemas.openxmlformats.org/drawingml/2006/wordprocessingDrawing" xmlns:w10="urn:schemas-microsoft-com:office:word" xmlns:w="http://schemas.openxmlformats.org/wordprocessingml/2006/main" xmlns:w14="http://schemas.microsoft.com/office/word/2010/wordml" xmlns:w15="http://schemas.microsoft.com/office/word/2012/wordml" xmlns:w16cid="http://schemas.microsoft.com/office/word/2016/wordml/cid" xmlns:w16se="http://schemas.microsoft.com/office/word/2015/wordml/symex" xmlns:wpg="http://schemas.microsoft.com/office/word/2010/wordprocessingGroup" xmlns:wpi="http://schemas.microsoft.com/office/word/2010/wordprocessingInk" xmlns:wne="http://schemas.microsoft.com/office/word/2006/wordml" xmlns:wps="http://schemas.microsoft.com/office/word/2010/wordprocessingShape" mc:Ignorable="w14 w15 w16se w16cid wp14">
-  <w:abstractNum w:abstractNumId="0" w15:restartNumberingAfterBreak="0">
+<w:numbering xmlns:wpc="http://schemas.microsoft.com/office/word/2010/wordprocessingCanvas" xmlns:mo="http://schemas.microsoft.com/office/mac/office/2008/main" xmlns:mc="http://schemas.openxmlformats.org/markup-compatibility/2006" xmlns:mv="urn:schemas-microsoft-com:mac:vml" xmlns:o="urn:schemas-microsoft-com:office:office" xmlns:r="http://schemas.openxmlformats.org/officeDocument/2006/relationships" xmlns:m="http://schemas.openxmlformats.org/officeDocument/2006/math" xmlns:v="urn:schemas-microsoft-com:vml" xmlns:wp14="http://schemas.microsoft.com/office/word/2010/wordprocessingDrawing" xmlns:wp="http://schemas.openxmlformats.org/drawingml/2006/wordprocessingDrawing" xmlns:w10="urn:schemas-microsoft-com:office:word" xmlns:w="http://schemas.openxmlformats.org/wordprocessingml/2006/main" xmlns:w14="http://schemas.microsoft.com/office/word/2010/wordml" xmlns:w15="http://schemas.microsoft.com/office/word/2012/wordml" xmlns:wpg="http://schemas.microsoft.com/office/word/2010/wordprocessingGroup" xmlns:wpi="http://schemas.microsoft.com/office/word/2010/wordprocessingInk" xmlns:wne="http://schemas.microsoft.com/office/word/2006/wordml" xmlns:wps="http://schemas.microsoft.com/office/word/2010/wordprocessingShape" mc:Ignorable="w14 w15 wp14">
+  <w:abstractNum w:abstractNumId="0">
     <w:nsid w:val="2F9E0D8A"/>
     <w:multiLevelType w:val="hybridMultilevel"/>
     <w:tmpl w:val="D58871F8"/>
@@ -56061,7 +56104,7 @@
       </w:pPr>
     </w:lvl>
   </w:abstractNum>
-  <w:abstractNum w:abstractNumId="1" w15:restartNumberingAfterBreak="0">
+  <w:abstractNum w:abstractNumId="1">
     <w:nsid w:val="3A75578C"/>
     <w:multiLevelType w:val="hybridMultilevel"/>
     <w:tmpl w:val="4B6CF9FA"/>
@@ -56152,7 +56195,7 @@
       </w:pPr>
     </w:lvl>
   </w:abstractNum>
-  <w:abstractNum w:abstractNumId="2" w15:restartNumberingAfterBreak="0">
+  <w:abstractNum w:abstractNumId="2">
     <w:nsid w:val="4AA2728F"/>
     <w:multiLevelType w:val="hybridMultilevel"/>
     <w:tmpl w:val="3ED6E0CE"/>
@@ -56241,7 +56284,7 @@
       </w:pPr>
     </w:lvl>
   </w:abstractNum>
-  <w:abstractNum w:abstractNumId="3" w15:restartNumberingAfterBreak="0">
+  <w:abstractNum w:abstractNumId="3">
     <w:nsid w:val="4E112458"/>
     <w:multiLevelType w:val="hybridMultilevel"/>
     <w:tmpl w:val="9CF616B0"/>
@@ -56332,7 +56375,7 @@
       </w:pPr>
     </w:lvl>
   </w:abstractNum>
-  <w:abstractNum w:abstractNumId="4" w15:restartNumberingAfterBreak="0">
+  <w:abstractNum w:abstractNumId="4">
     <w:nsid w:val="675037CF"/>
     <w:multiLevelType w:val="hybridMultilevel"/>
     <w:tmpl w:val="D58871F8"/>
@@ -56421,7 +56464,7 @@
       </w:pPr>
     </w:lvl>
   </w:abstractNum>
-  <w:abstractNum w:abstractNumId="5" w15:restartNumberingAfterBreak="0">
+  <w:abstractNum w:abstractNumId="5">
     <w:nsid w:val="67FB590A"/>
     <w:multiLevelType w:val="hybridMultilevel"/>
     <w:tmpl w:val="AEE866BA"/>
@@ -56510,7 +56553,7 @@
       </w:pPr>
     </w:lvl>
   </w:abstractNum>
-  <w:abstractNum w:abstractNumId="6" w15:restartNumberingAfterBreak="0">
+  <w:abstractNum w:abstractNumId="6">
     <w:nsid w:val="6FCE7BBC"/>
     <w:multiLevelType w:val="hybridMultilevel"/>
     <w:tmpl w:val="4BE6382C"/>
@@ -56623,7 +56666,7 @@
       </w:rPr>
     </w:lvl>
   </w:abstractNum>
-  <w:abstractNum w:abstractNumId="7" w15:restartNumberingAfterBreak="0">
+  <w:abstractNum w:abstractNumId="7">
     <w:nsid w:val="75EE7F4E"/>
     <w:multiLevelType w:val="hybridMultilevel"/>
     <w:tmpl w:val="4B6CF9FA"/>
@@ -56742,7 +56785,7 @@
 </file>
 
 <file path=word/styles.xml><?xml version="1.0" encoding="utf-8"?>
-<w:styles xmlns:mc="http://schemas.openxmlformats.org/markup-compatibility/2006" xmlns:r="http://schemas.openxmlformats.org/officeDocument/2006/relationships" xmlns:w="http://schemas.openxmlformats.org/wordprocessingml/2006/main" xmlns:w14="http://schemas.microsoft.com/office/word/2010/wordml" xmlns:w15="http://schemas.microsoft.com/office/word/2012/wordml" xmlns:w16cid="http://schemas.microsoft.com/office/word/2016/wordml/cid" xmlns:w16se="http://schemas.microsoft.com/office/word/2015/wordml/symex" mc:Ignorable="w14 w15 w16se w16cid">
+<w:styles xmlns:mc="http://schemas.openxmlformats.org/markup-compatibility/2006" xmlns:r="http://schemas.openxmlformats.org/officeDocument/2006/relationships" xmlns:w="http://schemas.openxmlformats.org/wordprocessingml/2006/main" xmlns:w14="http://schemas.microsoft.com/office/word/2010/wordml" xmlns:w15="http://schemas.microsoft.com/office/word/2012/wordml" mc:Ignorable="w14 w15">
   <w:docDefaults>
     <w:rPrDefault>
       <w:rPr>
@@ -56754,7 +56797,7 @@
     </w:rPrDefault>
     <w:pPrDefault/>
   </w:docDefaults>
-  <w:latentStyles w:defLockedState="0" w:defUIPriority="99" w:defSemiHidden="0" w:defUnhideWhenUsed="0" w:defQFormat="0" w:count="375">
+  <w:latentStyles w:defLockedState="0" w:defUIPriority="99" w:defSemiHidden="0" w:defUnhideWhenUsed="0" w:defQFormat="0" w:count="382">
     <w:lsdException w:name="Normal" w:uiPriority="0" w:qFormat="1"/>
     <w:lsdException w:name="heading 1" w:uiPriority="9" w:qFormat="1"/>
     <w:lsdException w:name="heading 2" w:semiHidden="1" w:uiPriority="9" w:unhideWhenUsed="1" w:qFormat="1"/>

</xml_diff>